<commit_message>
Week 7 Discussion complete
Everything up to Week 7 Discussion complete
</commit_message>
<xml_diff>
--- a/505/Project/Deliverable 3/Deliverable 3.docx
+++ b/505/Project/Deliverable 3/Deliverable 3.docx
@@ -68,7 +68,23 @@
     </w:p>
     <w:p>
       <w:r>
-        <w:t>The assumptions I am making for this are that the Idle times are not different between the two groups. Most of that data is missing and is the same for data that does exist. I also assume these trucks are similar make/model and took the same routes on average.</w:t>
+        <w:t xml:space="preserve">The assumptions I am making </w:t>
+      </w:r>
+      <w:proofErr w:type="gramStart"/>
+      <w:r>
+        <w:t>for</w:t>
+      </w:r>
+      <w:proofErr w:type="gramEnd"/>
+      <w:r>
+        <w:t xml:space="preserve"> this are that the Idle times are not different between the two groups. Most of that data is missing and is the same </w:t>
+      </w:r>
+      <w:proofErr w:type="gramStart"/>
+      <w:r>
+        <w:t>for</w:t>
+      </w:r>
+      <w:proofErr w:type="gramEnd"/>
+      <w:r>
+        <w:t xml:space="preserve"> data that does exist. I also assume these trucks are similar make/model and took the same routes on average.</w:t>
       </w:r>
     </w:p>
     <w:p>
@@ -370,13 +386,11 @@
         <w:t xml:space="preserve"> </w:t>
       </w:r>
       <w:r>
-        <w:t xml:space="preserve">If you </w:t>
-      </w:r>
-      <w:proofErr w:type="spellStart"/>
-      <w:r>
-        <w:t>loot</w:t>
-      </w:r>
-      <w:proofErr w:type="spellEnd"/>
+        <w:t>If you loo</w:t>
+      </w:r>
+      <w:r>
+        <w:t>k</w:t>
+      </w:r>
       <w:r>
         <w:t xml:space="preserve"> at the Boxplots, you see they are very similar to each other.</w:t>
       </w:r>
@@ -434,7 +448,13 @@
     </w:p>
     <w:p>
       <w:r>
-        <w:t>The assumptions I am making for this is that similar trucks were tested for each fuel as indicated by the data labeling trucks 1 and 1b.</w:t>
+        <w:t xml:space="preserve">The </w:t>
+      </w:r>
+      <w:r>
+        <w:t>assumption</w:t>
+      </w:r>
+      <w:r>
+        <w:t xml:space="preserve"> I am making for this is that similar trucks were tested for each fuel as indicated by the data labeling trucks 1 and 1b.</w:t>
       </w:r>
       <w:r>
         <w:t xml:space="preserve"> I will compare each particulate type to each other per fuel.</w:t>
@@ -477,7 +497,7 @@
           <w:p>
             <w:r>
               <w:lastRenderedPageBreak/>
-              <w:t>Column</w:t>
+              <w:t>Particulate</w:t>
             </w:r>
           </w:p>
         </w:tc>
@@ -877,10 +897,10 @@
         </w:rPr>
         <w:lastRenderedPageBreak/>
         <w:drawing>
-          <wp:inline distT="0" distB="0" distL="0" distR="0" wp14:anchorId="30AC2CAA" wp14:editId="44EA016A">
-            <wp:extent cx="6257925" cy="4171950"/>
-            <wp:effectExtent l="0" t="0" r="9525" b="0"/>
-            <wp:docPr id="920450738" name="Picture 10"/>
+          <wp:inline distT="0" distB="0" distL="0" distR="0" wp14:anchorId="15BD747F" wp14:editId="256C70A1">
+            <wp:extent cx="5991225" cy="3994150"/>
+            <wp:effectExtent l="0" t="0" r="9525" b="6350"/>
+            <wp:docPr id="1422421719" name="Picture 12"/>
             <wp:cNvGraphicFramePr>
               <a:graphicFrameLocks xmlns:a="http://schemas.openxmlformats.org/drawingml/2006/main" noChangeAspect="1"/>
             </wp:cNvGraphicFramePr>
@@ -888,7 +908,7 @@
               <a:graphicData uri="http://schemas.openxmlformats.org/drawingml/2006/picture">
                 <pic:pic xmlns:pic="http://schemas.openxmlformats.org/drawingml/2006/picture">
                   <pic:nvPicPr>
-                    <pic:cNvPr id="0" name="Picture 6"/>
+                    <pic:cNvPr id="0" name="Picture 7"/>
                     <pic:cNvPicPr>
                       <a:picLocks noChangeAspect="1" noChangeArrowheads="1"/>
                     </pic:cNvPicPr>
@@ -909,7 +929,7 @@
                   <pic:spPr bwMode="auto">
                     <a:xfrm>
                       <a:off x="0" y="0"/>
-                      <a:ext cx="6257925" cy="4171950"/>
+                      <a:ext cx="5991770" cy="3994513"/>
                     </a:xfrm>
                     <a:prstGeom prst="rect">
                       <a:avLst/>
@@ -959,7 +979,15 @@
         <w:t xml:space="preserve"> higher than .05</w:t>
       </w:r>
       <w:r>
-        <w:t xml:space="preserve"> in all but Lead. All of them appear to be normally distributed except for Chromium. But, based on the Boxplot, you can see that their means are almost the same because a vast majority of the data is 0.</w:t>
+        <w:t xml:space="preserve"> in all but Lead. All of them appear to be normally distributed except for Chromium. But, based on the Boxplot, you can see that their </w:t>
+      </w:r>
+      <w:proofErr w:type="gramStart"/>
+      <w:r>
+        <w:t>means</w:t>
+      </w:r>
+      <w:proofErr w:type="gramEnd"/>
+      <w:r>
+        <w:t xml:space="preserve"> are almost the same because a vast majority of the data is 0.</w:t>
       </w:r>
       <w:r>
         <w:t xml:space="preserve"> From this, we can </w:t>
@@ -992,30 +1020,1101 @@
         <w:t xml:space="preserve"> a significant difference between the two</w:t>
       </w:r>
       <w:r>
-        <w:t xml:space="preserve"> Particulates except for Lead concentrations which is Higher in B20</w:t>
+        <w:t xml:space="preserve"> Particulates except for Lead concentrations which </w:t>
+      </w:r>
+      <w:proofErr w:type="gramStart"/>
+      <w:r>
+        <w:t>is</w:t>
+      </w:r>
+      <w:proofErr w:type="gramEnd"/>
+      <w:r>
+        <w:t xml:space="preserve"> Higher in B20</w:t>
       </w:r>
       <w:r>
         <w:t>.</w:t>
       </w:r>
     </w:p>
+    <w:p>
+      <w:r>
+        <w:t xml:space="preserve">3. </w:t>
+      </w:r>
+      <w:r>
+        <w:t>Are there relationships between base/acid levels and the particulate in the exhaust?</w:t>
+      </w:r>
+    </w:p>
+    <w:p>
+      <w:r>
+        <w:tab/>
+        <w:t>H</w:t>
+      </w:r>
+      <w:r>
+        <w:rPr>
+          <w:vertAlign w:val="subscript"/>
+        </w:rPr>
+        <w:t>0</w:t>
+      </w:r>
+      <w:r>
+        <w:t xml:space="preserve"> – The is no relation between the particulate amount and the Total Acid Number (TAN) and Total Basse Number (TBN) of a biofuel.</w:t>
+      </w:r>
+    </w:p>
+    <w:p>
+      <w:r>
+        <w:t>The assumption that I am making is that there is not a significant oil difference between the trucks.</w:t>
+      </w:r>
+      <w:r>
+        <w:t xml:space="preserve"> Because of the findings above, I will be removing Chromium from the rest of the tests.</w:t>
+      </w:r>
+      <w:r>
+        <w:t xml:space="preserve"> I will compare the TAN/TBN to each particulate to see if they go up or down base on either</w:t>
+      </w:r>
+      <w:r>
+        <w:t xml:space="preserve"> using a Linear Regression model.</w:t>
+      </w:r>
+    </w:p>
+    <w:p/>
+    <w:p/>
+    <w:p/>
+    <w:tbl>
+      <w:tblPr>
+        <w:tblStyle w:val="PlainTable1"/>
+        <w:tblW w:w="0" w:type="auto"/>
+        <w:tblLook w:val="0420" w:firstRow="1" w:lastRow="0" w:firstColumn="0" w:lastColumn="0" w:noHBand="0" w:noVBand="1"/>
+      </w:tblPr>
+      <w:tblGrid>
+        <w:gridCol w:w="1870"/>
+        <w:gridCol w:w="1870"/>
+        <w:gridCol w:w="1870"/>
+        <w:gridCol w:w="1870"/>
+        <w:gridCol w:w="1870"/>
+      </w:tblGrid>
+      <w:tr>
+        <w:trPr>
+          <w:cnfStyle w:val="100000000000" w:firstRow="1" w:lastRow="0" w:firstColumn="0" w:lastColumn="0" w:oddVBand="0" w:evenVBand="0" w:oddHBand="0" w:evenHBand="0" w:firstRowFirstColumn="0" w:firstRowLastColumn="0" w:lastRowFirstColumn="0" w:lastRowLastColumn="0"/>
+        </w:trPr>
+        <w:tc>
+          <w:tcPr>
+            <w:tcW w:w="1870" w:type="dxa"/>
+          </w:tcPr>
+          <w:p>
+            <w:pPr>
+              <w:rPr>
+                <w:u w:val="single"/>
+              </w:rPr>
+            </w:pPr>
+            <w:r>
+              <w:rPr>
+                <w:u w:val="single"/>
+              </w:rPr>
+              <w:t>TAN</w:t>
+            </w:r>
+          </w:p>
+        </w:tc>
+        <w:tc>
+          <w:tcPr>
+            <w:tcW w:w="1870" w:type="dxa"/>
+          </w:tcPr>
+          <w:p>
+            <w:pPr>
+              <w:rPr>
+                <w:u w:val="single"/>
+              </w:rPr>
+            </w:pPr>
+          </w:p>
+        </w:tc>
+        <w:tc>
+          <w:tcPr>
+            <w:tcW w:w="1870" w:type="dxa"/>
+          </w:tcPr>
+          <w:p>
+            <w:pPr>
+              <w:rPr>
+                <w:u w:val="single"/>
+              </w:rPr>
+            </w:pPr>
+          </w:p>
+        </w:tc>
+        <w:tc>
+          <w:tcPr>
+            <w:tcW w:w="1870" w:type="dxa"/>
+          </w:tcPr>
+          <w:p>
+            <w:pPr>
+              <w:rPr>
+                <w:u w:val="single"/>
+              </w:rPr>
+            </w:pPr>
+          </w:p>
+        </w:tc>
+        <w:tc>
+          <w:tcPr>
+            <w:tcW w:w="1870" w:type="dxa"/>
+          </w:tcPr>
+          <w:p>
+            <w:pPr>
+              <w:rPr>
+                <w:u w:val="single"/>
+              </w:rPr>
+            </w:pPr>
+          </w:p>
+        </w:tc>
+      </w:tr>
+      <w:tr>
+        <w:trPr>
+          <w:cnfStyle w:val="000000100000" w:firstRow="0" w:lastRow="0" w:firstColumn="0" w:lastColumn="0" w:oddVBand="0" w:evenVBand="0" w:oddHBand="1" w:evenHBand="0" w:firstRowFirstColumn="0" w:firstRowLastColumn="0" w:lastRowFirstColumn="0" w:lastRowLastColumn="0"/>
+        </w:trPr>
+        <w:tc>
+          <w:tcPr>
+            <w:tcW w:w="1870" w:type="dxa"/>
+          </w:tcPr>
+          <w:p>
+            <w:pPr>
+              <w:rPr>
+                <w:u w:val="single"/>
+              </w:rPr>
+            </w:pPr>
+            <w:r>
+              <w:rPr>
+                <w:u w:val="single"/>
+              </w:rPr>
+              <w:t>Particulate</w:t>
+            </w:r>
+          </w:p>
+        </w:tc>
+        <w:tc>
+          <w:tcPr>
+            <w:tcW w:w="1870" w:type="dxa"/>
+          </w:tcPr>
+          <w:p>
+            <w:pPr>
+              <w:rPr>
+                <w:u w:val="single"/>
+              </w:rPr>
+            </w:pPr>
+            <w:r>
+              <w:rPr>
+                <w:u w:val="single"/>
+              </w:rPr>
+              <w:t>P-Value</w:t>
+            </w:r>
+          </w:p>
+        </w:tc>
+        <w:tc>
+          <w:tcPr>
+            <w:tcW w:w="1870" w:type="dxa"/>
+          </w:tcPr>
+          <w:p>
+            <w:pPr>
+              <w:rPr>
+                <w:u w:val="single"/>
+              </w:rPr>
+            </w:pPr>
+            <w:r>
+              <w:rPr>
+                <w:u w:val="single"/>
+              </w:rPr>
+              <w:t>F-Stat</w:t>
+            </w:r>
+          </w:p>
+        </w:tc>
+        <w:tc>
+          <w:tcPr>
+            <w:tcW w:w="1870" w:type="dxa"/>
+          </w:tcPr>
+          <w:p>
+            <w:pPr>
+              <w:rPr>
+                <w:u w:val="single"/>
+              </w:rPr>
+            </w:pPr>
+            <w:r>
+              <w:rPr>
+                <w:u w:val="single"/>
+              </w:rPr>
+              <w:t>Slope * x + Intercept</w:t>
+            </w:r>
+          </w:p>
+        </w:tc>
+        <w:tc>
+          <w:tcPr>
+            <w:tcW w:w="1870" w:type="dxa"/>
+          </w:tcPr>
+          <w:p>
+            <w:pPr>
+              <w:rPr>
+                <w:u w:val="single"/>
+              </w:rPr>
+            </w:pPr>
+            <w:r>
+              <w:rPr>
+                <w:u w:val="single"/>
+              </w:rPr>
+              <w:t>Strength of Relationship</w:t>
+            </w:r>
+          </w:p>
+        </w:tc>
+      </w:tr>
+      <w:tr>
+        <w:tc>
+          <w:tcPr>
+            <w:tcW w:w="1870" w:type="dxa"/>
+          </w:tcPr>
+          <w:p>
+            <w:r>
+              <w:t>Iron</w:t>
+            </w:r>
+          </w:p>
+        </w:tc>
+        <w:tc>
+          <w:tcPr>
+            <w:tcW w:w="1870" w:type="dxa"/>
+          </w:tcPr>
+          <w:p>
+            <w:r>
+              <w:t>0.0511</w:t>
+            </w:r>
+          </w:p>
+        </w:tc>
+        <w:tc>
+          <w:tcPr>
+            <w:tcW w:w="1870" w:type="dxa"/>
+          </w:tcPr>
+          <w:p>
+            <w:r>
+              <w:t>3.890</w:t>
+            </w:r>
+          </w:p>
+        </w:tc>
+        <w:tc>
+          <w:tcPr>
+            <w:tcW w:w="1870" w:type="dxa"/>
+          </w:tcPr>
+          <w:p>
+            <w:r>
+              <w:t>1.7838x + 16.0723</w:t>
+            </w:r>
+          </w:p>
+        </w:tc>
+        <w:tc>
+          <w:tcPr>
+            <w:tcW w:w="1870" w:type="dxa"/>
+          </w:tcPr>
+          <w:p>
+            <w:r>
+              <w:t>Borderline but Evidence</w:t>
+            </w:r>
+          </w:p>
+        </w:tc>
+      </w:tr>
+      <w:tr>
+        <w:trPr>
+          <w:cnfStyle w:val="000000100000" w:firstRow="0" w:lastRow="0" w:firstColumn="0" w:lastColumn="0" w:oddVBand="0" w:evenVBand="0" w:oddHBand="1" w:evenHBand="0" w:firstRowFirstColumn="0" w:firstRowLastColumn="0" w:lastRowFirstColumn="0" w:lastRowLastColumn="0"/>
+        </w:trPr>
+        <w:tc>
+          <w:tcPr>
+            <w:tcW w:w="1870" w:type="dxa"/>
+          </w:tcPr>
+          <w:p>
+            <w:r>
+              <w:t>Lead</w:t>
+            </w:r>
+          </w:p>
+        </w:tc>
+        <w:tc>
+          <w:tcPr>
+            <w:tcW w:w="1870" w:type="dxa"/>
+          </w:tcPr>
+          <w:p>
+            <w:r>
+              <w:t>~0</w:t>
+            </w:r>
+          </w:p>
+        </w:tc>
+        <w:tc>
+          <w:tcPr>
+            <w:tcW w:w="1870" w:type="dxa"/>
+          </w:tcPr>
+          <w:p>
+            <w:r>
+              <w:t>19.96</w:t>
+            </w:r>
+          </w:p>
+        </w:tc>
+        <w:tc>
+          <w:tcPr>
+            <w:tcW w:w="1870" w:type="dxa"/>
+          </w:tcPr>
+          <w:p>
+            <w:r>
+              <w:t>2.9879x + -9.8512</w:t>
+            </w:r>
+          </w:p>
+        </w:tc>
+        <w:tc>
+          <w:tcPr>
+            <w:tcW w:w="1870" w:type="dxa"/>
+          </w:tcPr>
+          <w:p>
+            <w:r>
+              <w:t>Evidence</w:t>
+            </w:r>
+          </w:p>
+        </w:tc>
+      </w:tr>
+      <w:tr>
+        <w:tc>
+          <w:tcPr>
+            <w:tcW w:w="1870" w:type="dxa"/>
+          </w:tcPr>
+          <w:p>
+            <w:r>
+              <w:t>Copper</w:t>
+            </w:r>
+          </w:p>
+        </w:tc>
+        <w:tc>
+          <w:tcPr>
+            <w:tcW w:w="1870" w:type="dxa"/>
+          </w:tcPr>
+          <w:p>
+            <w:r>
+              <w:t>0.247</w:t>
+            </w:r>
+          </w:p>
+        </w:tc>
+        <w:tc>
+          <w:tcPr>
+            <w:tcW w:w="1870" w:type="dxa"/>
+          </w:tcPr>
+          <w:p>
+            <w:r>
+              <w:t>1.355</w:t>
+            </w:r>
+          </w:p>
+        </w:tc>
+        <w:tc>
+          <w:tcPr>
+            <w:tcW w:w="1870" w:type="dxa"/>
+          </w:tcPr>
+          <w:p>
+            <w:r>
+              <w:t>-0.3722x + 4.8861</w:t>
+            </w:r>
+          </w:p>
+        </w:tc>
+        <w:tc>
+          <w:tcPr>
+            <w:tcW w:w="1870" w:type="dxa"/>
+          </w:tcPr>
+          <w:p>
+            <w:r>
+              <w:t>None</w:t>
+            </w:r>
+          </w:p>
+        </w:tc>
+      </w:tr>
+      <w:tr>
+        <w:trPr>
+          <w:cnfStyle w:val="000000100000" w:firstRow="0" w:lastRow="0" w:firstColumn="0" w:lastColumn="0" w:oddVBand="0" w:evenVBand="0" w:oddHBand="1" w:evenHBand="0" w:firstRowFirstColumn="0" w:firstRowLastColumn="0" w:lastRowFirstColumn="0" w:lastRowLastColumn="0"/>
+        </w:trPr>
+        <w:tc>
+          <w:tcPr>
+            <w:tcW w:w="1870" w:type="dxa"/>
+          </w:tcPr>
+          <w:p>
+            <w:r>
+              <w:t>Aluminum</w:t>
+            </w:r>
+          </w:p>
+        </w:tc>
+        <w:tc>
+          <w:tcPr>
+            <w:tcW w:w="1870" w:type="dxa"/>
+          </w:tcPr>
+          <w:p>
+            <w:r>
+              <w:t>0.279</w:t>
+            </w:r>
+          </w:p>
+        </w:tc>
+        <w:tc>
+          <w:tcPr>
+            <w:tcW w:w="1870" w:type="dxa"/>
+          </w:tcPr>
+          <w:p>
+            <w:r>
+              <w:t>1.183</w:t>
+            </w:r>
+          </w:p>
+        </w:tc>
+        <w:tc>
+          <w:tcPr>
+            <w:tcW w:w="1870" w:type="dxa"/>
+          </w:tcPr>
+          <w:p>
+            <w:r>
+              <w:t>0.2985x + 5.3066</w:t>
+            </w:r>
+          </w:p>
+        </w:tc>
+        <w:tc>
+          <w:tcPr>
+            <w:tcW w:w="1870" w:type="dxa"/>
+          </w:tcPr>
+          <w:p>
+            <w:r>
+              <w:t>None</w:t>
+            </w:r>
+          </w:p>
+        </w:tc>
+      </w:tr>
+      <w:tr>
+        <w:tc>
+          <w:tcPr>
+            <w:tcW w:w="1870" w:type="dxa"/>
+          </w:tcPr>
+          <w:p>
+            <w:r>
+              <w:t>Silicon</w:t>
+            </w:r>
+          </w:p>
+        </w:tc>
+        <w:tc>
+          <w:tcPr>
+            <w:tcW w:w="1870" w:type="dxa"/>
+          </w:tcPr>
+          <w:p>
+            <w:r>
+              <w:t>0.254</w:t>
+            </w:r>
+          </w:p>
+        </w:tc>
+        <w:tc>
+          <w:tcPr>
+            <w:tcW w:w="1870" w:type="dxa"/>
+          </w:tcPr>
+          <w:p>
+            <w:r>
+              <w:t>1.317</w:t>
+            </w:r>
+          </w:p>
+        </w:tc>
+        <w:tc>
+          <w:tcPr>
+            <w:tcW w:w="1870" w:type="dxa"/>
+          </w:tcPr>
+          <w:p>
+            <w:r>
+              <w:t>-0.5597x + 7.8205</w:t>
+            </w:r>
+          </w:p>
+        </w:tc>
+        <w:tc>
+          <w:tcPr>
+            <w:tcW w:w="1870" w:type="dxa"/>
+          </w:tcPr>
+          <w:p>
+            <w:r>
+              <w:t>None</w:t>
+            </w:r>
+          </w:p>
+        </w:tc>
+      </w:tr>
+      <w:tr>
+        <w:trPr>
+          <w:cnfStyle w:val="000000100000" w:firstRow="0" w:lastRow="0" w:firstColumn="0" w:lastColumn="0" w:oddVBand="0" w:evenVBand="0" w:oddHBand="1" w:evenHBand="0" w:firstRowFirstColumn="0" w:firstRowLastColumn="0" w:lastRowFirstColumn="0" w:lastRowLastColumn="0"/>
+        </w:trPr>
+        <w:tc>
+          <w:tcPr>
+            <w:tcW w:w="1870" w:type="dxa"/>
+          </w:tcPr>
+          <w:p>
+            <w:r>
+              <w:t>Sodium</w:t>
+            </w:r>
+          </w:p>
+        </w:tc>
+        <w:tc>
+          <w:tcPr>
+            <w:tcW w:w="1870" w:type="dxa"/>
+          </w:tcPr>
+          <w:p>
+            <w:r>
+              <w:t>0.354</w:t>
+            </w:r>
+          </w:p>
+        </w:tc>
+        <w:tc>
+          <w:tcPr>
+            <w:tcW w:w="1870" w:type="dxa"/>
+          </w:tcPr>
+          <w:p>
+            <w:r>
+              <w:t>0.8679</w:t>
+            </w:r>
+          </w:p>
+        </w:tc>
+        <w:tc>
+          <w:tcPr>
+            <w:tcW w:w="1870" w:type="dxa"/>
+          </w:tcPr>
+          <w:p>
+            <w:r>
+              <w:t>-6.8017x + 49.6128</w:t>
+            </w:r>
+          </w:p>
+        </w:tc>
+        <w:tc>
+          <w:tcPr>
+            <w:tcW w:w="1870" w:type="dxa"/>
+          </w:tcPr>
+          <w:p>
+            <w:r>
+              <w:t>None</w:t>
+            </w:r>
+          </w:p>
+        </w:tc>
+      </w:tr>
+      <w:tr>
+        <w:tc>
+          <w:tcPr>
+            <w:tcW w:w="1870" w:type="dxa"/>
+          </w:tcPr>
+          <w:p>
+            <w:r>
+              <w:t>Potassium</w:t>
+            </w:r>
+          </w:p>
+        </w:tc>
+        <w:tc>
+          <w:tcPr>
+            <w:tcW w:w="1870" w:type="dxa"/>
+          </w:tcPr>
+          <w:p>
+            <w:r>
+              <w:t>0.116</w:t>
+            </w:r>
+          </w:p>
+        </w:tc>
+        <w:tc>
+          <w:tcPr>
+            <w:tcW w:w="1870" w:type="dxa"/>
+          </w:tcPr>
+          <w:p>
+            <w:r>
+              <w:t>2.514</w:t>
+            </w:r>
+          </w:p>
+        </w:tc>
+        <w:tc>
+          <w:tcPr>
+            <w:tcW w:w="1870" w:type="dxa"/>
+          </w:tcPr>
+          <w:p>
+            <w:r>
+              <w:t>-6.3585x + 42.0483</w:t>
+            </w:r>
+          </w:p>
+        </w:tc>
+        <w:tc>
+          <w:tcPr>
+            <w:tcW w:w="1870" w:type="dxa"/>
+          </w:tcPr>
+          <w:p>
+            <w:r>
+              <w:t>None</w:t>
+            </w:r>
+          </w:p>
+        </w:tc>
+      </w:tr>
+      <w:tr>
+        <w:trPr>
+          <w:cnfStyle w:val="000000100000" w:firstRow="0" w:lastRow="0" w:firstColumn="0" w:lastColumn="0" w:oddVBand="0" w:evenVBand="0" w:oddHBand="1" w:evenHBand="0" w:firstRowFirstColumn="0" w:firstRowLastColumn="0" w:lastRowFirstColumn="0" w:lastRowLastColumn="0"/>
+        </w:trPr>
+        <w:tc>
+          <w:tcPr>
+            <w:tcW w:w="1870" w:type="dxa"/>
+          </w:tcPr>
+          <w:p>
+            <w:pPr>
+              <w:rPr>
+                <w:b/>
+                <w:bCs/>
+                <w:u w:val="single"/>
+              </w:rPr>
+            </w:pPr>
+            <w:r>
+              <w:rPr>
+                <w:b/>
+                <w:bCs/>
+                <w:u w:val="single"/>
+              </w:rPr>
+              <w:t>TBN</w:t>
+            </w:r>
+          </w:p>
+        </w:tc>
+        <w:tc>
+          <w:tcPr>
+            <w:tcW w:w="1870" w:type="dxa"/>
+          </w:tcPr>
+          <w:p>
+            <w:pPr>
+              <w:rPr>
+                <w:b/>
+                <w:bCs/>
+                <w:u w:val="single"/>
+              </w:rPr>
+            </w:pPr>
+          </w:p>
+        </w:tc>
+        <w:tc>
+          <w:tcPr>
+            <w:tcW w:w="1870" w:type="dxa"/>
+          </w:tcPr>
+          <w:p>
+            <w:pPr>
+              <w:rPr>
+                <w:b/>
+                <w:bCs/>
+                <w:u w:val="single"/>
+              </w:rPr>
+            </w:pPr>
+          </w:p>
+        </w:tc>
+        <w:tc>
+          <w:tcPr>
+            <w:tcW w:w="1870" w:type="dxa"/>
+          </w:tcPr>
+          <w:p>
+            <w:pPr>
+              <w:rPr>
+                <w:b/>
+                <w:bCs/>
+                <w:u w:val="single"/>
+              </w:rPr>
+            </w:pPr>
+          </w:p>
+        </w:tc>
+        <w:tc>
+          <w:tcPr>
+            <w:tcW w:w="1870" w:type="dxa"/>
+          </w:tcPr>
+          <w:p>
+            <w:pPr>
+              <w:rPr>
+                <w:b/>
+                <w:bCs/>
+                <w:u w:val="single"/>
+              </w:rPr>
+            </w:pPr>
+          </w:p>
+        </w:tc>
+      </w:tr>
+      <w:tr>
+        <w:tc>
+          <w:tcPr>
+            <w:tcW w:w="1870" w:type="dxa"/>
+          </w:tcPr>
+          <w:p>
+            <w:r>
+              <w:t>Iron</w:t>
+            </w:r>
+          </w:p>
+        </w:tc>
+        <w:tc>
+          <w:tcPr>
+            <w:tcW w:w="1870" w:type="dxa"/>
+          </w:tcPr>
+          <w:p>
+            <w:r>
+              <w:t>~0</w:t>
+            </w:r>
+          </w:p>
+        </w:tc>
+        <w:tc>
+          <w:tcPr>
+            <w:tcW w:w="1870" w:type="dxa"/>
+          </w:tcPr>
+          <w:p>
+            <w:r>
+              <w:t>27.01</w:t>
+            </w:r>
+          </w:p>
+        </w:tc>
+        <w:tc>
+          <w:tcPr>
+            <w:tcW w:w="1870" w:type="dxa"/>
+          </w:tcPr>
+          <w:p>
+            <w:r>
+              <w:t>-4.0968x + 47.94</w:t>
+            </w:r>
+          </w:p>
+        </w:tc>
+        <w:tc>
+          <w:tcPr>
+            <w:tcW w:w="1870" w:type="dxa"/>
+          </w:tcPr>
+          <w:p>
+            <w:r>
+              <w:t>Evidence</w:t>
+            </w:r>
+          </w:p>
+        </w:tc>
+      </w:tr>
+      <w:tr>
+        <w:trPr>
+          <w:cnfStyle w:val="000000100000" w:firstRow="0" w:lastRow="0" w:firstColumn="0" w:lastColumn="0" w:oddVBand="0" w:evenVBand="0" w:oddHBand="1" w:evenHBand="0" w:firstRowFirstColumn="0" w:firstRowLastColumn="0" w:lastRowFirstColumn="0" w:lastRowLastColumn="0"/>
+        </w:trPr>
+        <w:tc>
+          <w:tcPr>
+            <w:tcW w:w="1870" w:type="dxa"/>
+          </w:tcPr>
+          <w:p>
+            <w:r>
+              <w:t>Lead</w:t>
+            </w:r>
+          </w:p>
+        </w:tc>
+        <w:tc>
+          <w:tcPr>
+            <w:tcW w:w="1870" w:type="dxa"/>
+          </w:tcPr>
+          <w:p>
+            <w:r>
+              <w:t>~0</w:t>
+            </w:r>
+          </w:p>
+        </w:tc>
+        <w:tc>
+          <w:tcPr>
+            <w:tcW w:w="1870" w:type="dxa"/>
+          </w:tcPr>
+          <w:p>
+            <w:r>
+              <w:t>41.27</w:t>
+            </w:r>
+          </w:p>
+        </w:tc>
+        <w:tc>
+          <w:tcPr>
+            <w:tcW w:w="1870" w:type="dxa"/>
+          </w:tcPr>
+          <w:p>
+            <w:r>
+              <w:t>-5.0821x + 36.0616</w:t>
+            </w:r>
+          </w:p>
+        </w:tc>
+        <w:tc>
+          <w:tcPr>
+            <w:tcW w:w="1870" w:type="dxa"/>
+          </w:tcPr>
+          <w:p>
+            <w:r>
+              <w:t>Evidence</w:t>
+            </w:r>
+          </w:p>
+        </w:tc>
+      </w:tr>
+      <w:tr>
+        <w:tc>
+          <w:tcPr>
+            <w:tcW w:w="1870" w:type="dxa"/>
+          </w:tcPr>
+          <w:p>
+            <w:r>
+              <w:t>Copper</w:t>
+            </w:r>
+          </w:p>
+        </w:tc>
+        <w:tc>
+          <w:tcPr>
+            <w:tcW w:w="1870" w:type="dxa"/>
+          </w:tcPr>
+          <w:p>
+            <w:r>
+              <w:t>0.666</w:t>
+            </w:r>
+          </w:p>
+        </w:tc>
+        <w:tc>
+          <w:tcPr>
+            <w:tcW w:w="1870" w:type="dxa"/>
+          </w:tcPr>
+          <w:p>
+            <w:r>
+              <w:t>0.1873</w:t>
+            </w:r>
+          </w:p>
+        </w:tc>
+        <w:tc>
+          <w:tcPr>
+            <w:tcW w:w="1870" w:type="dxa"/>
+          </w:tcPr>
+          <w:p>
+            <w:r>
+              <w:t>0.1331x + 2.7221</w:t>
+            </w:r>
+          </w:p>
+        </w:tc>
+        <w:tc>
+          <w:tcPr>
+            <w:tcW w:w="1870" w:type="dxa"/>
+          </w:tcPr>
+          <w:p>
+            <w:r>
+              <w:t>None</w:t>
+            </w:r>
+          </w:p>
+        </w:tc>
+      </w:tr>
+      <w:tr>
+        <w:trPr>
+          <w:cnfStyle w:val="000000100000" w:firstRow="0" w:lastRow="0" w:firstColumn="0" w:lastColumn="0" w:oddVBand="0" w:evenVBand="0" w:oddHBand="1" w:evenHBand="0" w:firstRowFirstColumn="0" w:firstRowLastColumn="0" w:lastRowFirstColumn="0" w:lastRowLastColumn="0"/>
+        </w:trPr>
+        <w:tc>
+          <w:tcPr>
+            <w:tcW w:w="1870" w:type="dxa"/>
+          </w:tcPr>
+          <w:p>
+            <w:r>
+              <w:t>Aluminum</w:t>
+            </w:r>
+          </w:p>
+        </w:tc>
+        <w:tc>
+          <w:tcPr>
+            <w:tcW w:w="1870" w:type="dxa"/>
+          </w:tcPr>
+          <w:p>
+            <w:r>
+              <w:t>0.979</w:t>
+            </w:r>
+          </w:p>
+        </w:tc>
+        <w:tc>
+          <w:tcPr>
+            <w:tcW w:w="1870" w:type="dxa"/>
+          </w:tcPr>
+          <w:p>
+            <w:r>
+              <w:t>~0</w:t>
+            </w:r>
+          </w:p>
+        </w:tc>
+        <w:tc>
+          <w:tcPr>
+            <w:tcW w:w="1870" w:type="dxa"/>
+          </w:tcPr>
+          <w:p>
+            <w:r>
+              <w:t>0.007x + 6.3351</w:t>
+            </w:r>
+          </w:p>
+        </w:tc>
+        <w:tc>
+          <w:tcPr>
+            <w:tcW w:w="1870" w:type="dxa"/>
+          </w:tcPr>
+          <w:p>
+            <w:r>
+              <w:t>None</w:t>
+            </w:r>
+          </w:p>
+        </w:tc>
+      </w:tr>
+      <w:tr>
+        <w:tc>
+          <w:tcPr>
+            <w:tcW w:w="1870" w:type="dxa"/>
+          </w:tcPr>
+          <w:p>
+            <w:r>
+              <w:t>Silicon</w:t>
+            </w:r>
+          </w:p>
+        </w:tc>
+        <w:tc>
+          <w:tcPr>
+            <w:tcW w:w="1870" w:type="dxa"/>
+          </w:tcPr>
+          <w:p>
+            <w:r>
+              <w:t>0.381</w:t>
+            </w:r>
+          </w:p>
+        </w:tc>
+        <w:tc>
+          <w:tcPr>
+            <w:tcW w:w="1870" w:type="dxa"/>
+          </w:tcPr>
+          <w:p>
+            <w:r>
+              <w:t>0.7724</w:t>
+            </w:r>
+          </w:p>
+        </w:tc>
+        <w:tc>
+          <w:tcPr>
+            <w:tcW w:w="1870" w:type="dxa"/>
+          </w:tcPr>
+          <w:p>
+            <w:r>
+              <w:t>-0.4110x + 8.3658</w:t>
+            </w:r>
+          </w:p>
+        </w:tc>
+        <w:tc>
+          <w:tcPr>
+            <w:tcW w:w="1870" w:type="dxa"/>
+          </w:tcPr>
+          <w:p>
+            <w:r>
+              <w:t>None</w:t>
+            </w:r>
+          </w:p>
+        </w:tc>
+      </w:tr>
+      <w:tr>
+        <w:trPr>
+          <w:cnfStyle w:val="000000100000" w:firstRow="0" w:lastRow="0" w:firstColumn="0" w:lastColumn="0" w:oddVBand="0" w:evenVBand="0" w:oddHBand="1" w:evenHBand="0" w:firstRowFirstColumn="0" w:firstRowLastColumn="0" w:lastRowFirstColumn="0" w:lastRowLastColumn="0"/>
+        </w:trPr>
+        <w:tc>
+          <w:tcPr>
+            <w:tcW w:w="1870" w:type="dxa"/>
+          </w:tcPr>
+          <w:p>
+            <w:r>
+              <w:t>Sodium</w:t>
+            </w:r>
+          </w:p>
+        </w:tc>
+        <w:tc>
+          <w:tcPr>
+            <w:tcW w:w="1870" w:type="dxa"/>
+          </w:tcPr>
+          <w:p>
+            <w:r>
+              <w:t>0.187</w:t>
+            </w:r>
+          </w:p>
+        </w:tc>
+        <w:tc>
+          <w:tcPr>
+            <w:tcW w:w="1870" w:type="dxa"/>
+          </w:tcPr>
+          <w:p>
+            <w:r>
+              <w:t>1.767</w:t>
+            </w:r>
+          </w:p>
+        </w:tc>
+        <w:tc>
+          <w:tcPr>
+            <w:tcW w:w="1870" w:type="dxa"/>
+          </w:tcPr>
+          <w:p>
+            <w:r>
+              <w:t>9.2467x - 32.2938</w:t>
+            </w:r>
+          </w:p>
+        </w:tc>
+        <w:tc>
+          <w:tcPr>
+            <w:tcW w:w="1870" w:type="dxa"/>
+          </w:tcPr>
+          <w:p>
+            <w:r>
+              <w:t>None</w:t>
+            </w:r>
+          </w:p>
+        </w:tc>
+      </w:tr>
+      <w:tr>
+        <w:tc>
+          <w:tcPr>
+            <w:tcW w:w="1870" w:type="dxa"/>
+          </w:tcPr>
+          <w:p>
+            <w:r>
+              <w:t>Potassium</w:t>
+            </w:r>
+          </w:p>
+        </w:tc>
+        <w:tc>
+          <w:tcPr>
+            <w:tcW w:w="1870" w:type="dxa"/>
+          </w:tcPr>
+          <w:p>
+            <w:r>
+              <w:t>0.0416</w:t>
+            </w:r>
+          </w:p>
+        </w:tc>
+        <w:tc>
+          <w:tcPr>
+            <w:tcW w:w="1870" w:type="dxa"/>
+          </w:tcPr>
+          <w:p>
+            <w:r>
+              <w:t>4.253</w:t>
+            </w:r>
+          </w:p>
+        </w:tc>
+        <w:tc>
+          <w:tcPr>
+            <w:tcW w:w="1870" w:type="dxa"/>
+          </w:tcPr>
+          <w:p>
+            <w:r>
+              <w:t>7.8510x - 29.59</w:t>
+            </w:r>
+          </w:p>
+        </w:tc>
+        <w:tc>
+          <w:tcPr>
+            <w:tcW w:w="1870" w:type="dxa"/>
+          </w:tcPr>
+          <w:p>
+            <w:r>
+              <w:t>Borderline but Evidence</w:t>
+            </w:r>
+          </w:p>
+        </w:tc>
+      </w:tr>
+    </w:tbl>
     <w:p/>
     <w:p>
       <w:pPr>
-        <w:rPr>
-          <w:sz w:val="40"/>
-          <w:szCs w:val="40"/>
-        </w:rPr>
+        <w:pStyle w:val="Caption"/>
       </w:pPr>
+      <w:r>
+        <w:t xml:space="preserve">Table </w:t>
+      </w:r>
+      <w:r>
+        <w:t>3</w:t>
+      </w:r>
+      <w:r>
+        <w:t xml:space="preserve"> Linear Regression model analysis of particulate amount affecting T</w:t>
+      </w:r>
+      <w:r>
+        <w:t>AN and TBN</w:t>
+      </w:r>
     </w:p>
     <w:p>
-      <w:pPr>
+      <w:r>
+        <w:t>We can conclude that the Lead has some relationship with both. Iron has a strong relationship with TBN but weak with TAN. But, because it is so related to TBN, it probably is related to TAN. Potassium is a little bit unclear if there is any relationship, but if there is one it would be weak for TBN at least. Everything else H</w:t>
+      </w:r>
+      <w:r>
         <w:rPr>
-          <w:sz w:val="40"/>
-          <w:szCs w:val="40"/>
+          <w:vertAlign w:val="subscript"/>
         </w:rPr>
-      </w:pPr>
+        <w:t>0</w:t>
+      </w:r>
+      <w:r>
+        <w:t xml:space="preserve"> is not rejected and there is no evidence of association.</w:t>
+      </w:r>
     </w:p>
-    <w:p/>
     <w:sectPr>
       <w:pgSz w:w="12240" w:h="15840"/>
       <w:pgMar w:top="1440" w:right="1440" w:bottom="1440" w:left="1440" w:header="720" w:footer="720" w:gutter="0"/>

</xml_diff>